<commit_message>
Bibiliography updated in synopsis.
</commit_message>
<xml_diff>
--- a/Documents/Synopsis.docx
+++ b/Documents/Synopsis.docx
@@ -20,7 +20,18 @@
           <w:sz w:val="40"/>
           <w:szCs w:val="40"/>
         </w:rPr>
-        <w:t>Natter - Multiplatform Mobile Chat Application</w:t>
+        <w:t>Arcane hub - Multiplatform Mobile Uber</w:t>
+      </w:r>
+      <w:bookmarkStart w:id="0" w:name="_GoBack"/>
+      <w:bookmarkEnd w:id="0"/>
+      <w:r>
+        <w:rPr>
+          <w:rFonts w:ascii="Times New Roman" w:eastAsia="Times New Roman" w:hAnsi="Times New Roman" w:cs="Times New Roman"/>
+          <w:b/>
+          <w:sz w:val="40"/>
+          <w:szCs w:val="40"/>
+        </w:rPr>
+        <w:t xml:space="preserve"> Application</w:t>
       </w:r>
     </w:p>
     <w:p>
@@ -461,7 +472,7 @@
           <w:sz w:val="32"/>
           <w:szCs w:val="32"/>
         </w:rPr>
-        <w:t>August 2020</w:t>
+        <w:t>June 2021</w:t>
       </w:r>
     </w:p>
     <w:p>
@@ -988,7 +999,7 @@
                 <w:sz w:val="24"/>
                 <w:szCs w:val="24"/>
               </w:rPr>
-              <w:t>3</w:t>
+              <w:t>2</w:t>
             </w:r>
           </w:p>
         </w:tc>
@@ -4435,7 +4446,7 @@
           <w:sz w:val="24"/>
           <w:szCs w:val="24"/>
         </w:rPr>
-        <w:t xml:space="preserve"> Development of Architecture and framework</w:t>
+        <w:t>Development of Architecture and framework</w:t>
       </w:r>
     </w:p>
     <w:p>
@@ -4579,7 +4590,7 @@
           <w:sz w:val="24"/>
           <w:szCs w:val="24"/>
         </w:rPr>
-        <w:t>Testing work (Jest)</w:t>
+        <w:t>Front end development (react native)</w:t>
       </w:r>
     </w:p>
     <w:p>
@@ -4658,6 +4669,28 @@
           <w:szCs w:val="24"/>
         </w:rPr>
         <w:t>Deepakshi Sharma (18BCS1537):</w:t>
+      </w:r>
+    </w:p>
+    <w:p>
+      <w:pPr>
+        <w:numPr>
+          <w:ilvl w:val="1"/>
+          <w:numId w:val="1"/>
+        </w:numPr>
+        <w:jc w:val="both"/>
+        <w:rPr>
+          <w:rFonts w:ascii="Times New Roman" w:eastAsia="Times New Roman" w:hAnsi="Times New Roman" w:cs="Times New Roman"/>
+          <w:sz w:val="24"/>
+          <w:szCs w:val="24"/>
+        </w:rPr>
+      </w:pPr>
+      <w:r>
+        <w:rPr>
+          <w:rFonts w:ascii="Times New Roman" w:eastAsia="Times New Roman" w:hAnsi="Times New Roman" w:cs="Times New Roman"/>
+          <w:sz w:val="24"/>
+          <w:szCs w:val="24"/>
+        </w:rPr>
+        <w:t>Testing work (Jest)</w:t>
       </w:r>
     </w:p>
     <w:p>
@@ -5491,23 +5524,7 @@
           <w:sz w:val="24"/>
           <w:szCs w:val="24"/>
         </w:rPr>
-        <w:t>Voice Recognition (</w:t>
-      </w:r>
-      <w:r>
-        <w:rPr>
-          <w:rFonts w:ascii="Times New Roman" w:eastAsia="Times New Roman" w:hAnsi="Times New Roman" w:cs="Times New Roman"/>
-          <w:sz w:val="24"/>
-          <w:szCs w:val="24"/>
-        </w:rPr>
-        <w:t>For both Rider and Driver app</w:t>
-      </w:r>
-      <w:r>
-        <w:rPr>
-          <w:rFonts w:ascii="Times New Roman" w:eastAsia="Times New Roman" w:hAnsi="Times New Roman" w:cs="Times New Roman"/>
-          <w:sz w:val="24"/>
-          <w:szCs w:val="24"/>
-        </w:rPr>
-        <w:t>)</w:t>
+        <w:t>Voice Recognition (For both Rider and Driver app)</w:t>
       </w:r>
     </w:p>
     <w:p>
@@ -5531,23 +5548,7 @@
           <w:sz w:val="24"/>
           <w:szCs w:val="24"/>
         </w:rPr>
-        <w:t>Panic Button (</w:t>
-      </w:r>
-      <w:r>
-        <w:rPr>
-          <w:rFonts w:ascii="Times New Roman" w:eastAsia="Times New Roman" w:hAnsi="Times New Roman" w:cs="Times New Roman"/>
-          <w:sz w:val="24"/>
-          <w:szCs w:val="24"/>
-        </w:rPr>
-        <w:t>For both Rider and Driver</w:t>
-      </w:r>
-      <w:r>
-        <w:rPr>
-          <w:rFonts w:ascii="Times New Roman" w:eastAsia="Times New Roman" w:hAnsi="Times New Roman" w:cs="Times New Roman"/>
-          <w:sz w:val="24"/>
-          <w:szCs w:val="24"/>
-        </w:rPr>
-        <w:t xml:space="preserve"> safety)</w:t>
+        <w:t>Panic Button (For both Rider and Driver safety)</w:t>
       </w:r>
     </w:p>
     <w:p>
@@ -5595,65 +5596,25 @@
           <w:sz w:val="24"/>
           <w:szCs w:val="24"/>
         </w:rPr>
-        <w:t>Forward Dispatch (</w:t>
-      </w:r>
-      <w:r>
-        <w:rPr>
-          <w:rFonts w:ascii="Times New Roman" w:eastAsia="Times New Roman" w:hAnsi="Times New Roman" w:cs="Times New Roman"/>
-          <w:sz w:val="24"/>
-          <w:szCs w:val="24"/>
-        </w:rPr>
-        <w:t>F</w:t>
-      </w:r>
-      <w:r>
-        <w:rPr>
-          <w:rFonts w:ascii="Times New Roman" w:eastAsia="Times New Roman" w:hAnsi="Times New Roman" w:cs="Times New Roman"/>
-          <w:sz w:val="24"/>
-          <w:szCs w:val="24"/>
-        </w:rPr>
-        <w:t xml:space="preserve">or both </w:t>
-      </w:r>
-      <w:r>
-        <w:rPr>
-          <w:rFonts w:ascii="Times New Roman" w:eastAsia="Times New Roman" w:hAnsi="Times New Roman" w:cs="Times New Roman"/>
-          <w:sz w:val="24"/>
-          <w:szCs w:val="24"/>
-        </w:rPr>
-        <w:t>Driver app</w:t>
-      </w:r>
-      <w:r>
-        <w:rPr>
-          <w:rFonts w:ascii="Times New Roman" w:eastAsia="Times New Roman" w:hAnsi="Times New Roman" w:cs="Times New Roman"/>
-          <w:sz w:val="24"/>
-          <w:szCs w:val="24"/>
-        </w:rPr>
-        <w:t>)</w:t>
-      </w:r>
-    </w:p>
-    <w:p>
-      <w:pPr>
-        <w:jc w:val="both"/>
-        <w:rPr>
-          <w:rFonts w:ascii="Times New Roman" w:eastAsia="Times New Roman" w:hAnsi="Times New Roman" w:cs="Times New Roman"/>
-          <w:sz w:val="24"/>
-          <w:szCs w:val="24"/>
-        </w:rPr>
-      </w:pPr>
-      <w:r>
-        <w:rPr>
-          <w:rFonts w:ascii="Times New Roman" w:eastAsia="Times New Roman" w:hAnsi="Times New Roman" w:cs="Times New Roman"/>
-          <w:sz w:val="24"/>
-          <w:szCs w:val="24"/>
-        </w:rPr>
-        <w:t>In the later stage of development we can add features like</w:t>
-      </w:r>
-      <w:r>
-        <w:rPr>
-          <w:rFonts w:ascii="Times New Roman" w:eastAsia="Times New Roman" w:hAnsi="Times New Roman" w:cs="Times New Roman"/>
-          <w:sz w:val="24"/>
-          <w:szCs w:val="24"/>
-        </w:rPr>
-        <w:t>:-</w:t>
+        <w:t>Forward Dispatch (For both Driver app)</w:t>
+      </w:r>
+    </w:p>
+    <w:p>
+      <w:pPr>
+        <w:jc w:val="both"/>
+        <w:rPr>
+          <w:rFonts w:ascii="Times New Roman" w:eastAsia="Times New Roman" w:hAnsi="Times New Roman" w:cs="Times New Roman"/>
+          <w:sz w:val="24"/>
+          <w:szCs w:val="24"/>
+        </w:rPr>
+      </w:pPr>
+      <w:r>
+        <w:rPr>
+          <w:rFonts w:ascii="Times New Roman" w:eastAsia="Times New Roman" w:hAnsi="Times New Roman" w:cs="Times New Roman"/>
+          <w:sz w:val="24"/>
+          <w:szCs w:val="24"/>
+        </w:rPr>
+        <w:t>In the later stage of development we can add features like:-</w:t>
       </w:r>
     </w:p>
     <w:p>
@@ -5778,23 +5739,7 @@
           <w:sz w:val="24"/>
           <w:szCs w:val="24"/>
         </w:rPr>
-        <w:t xml:space="preserve">Ecommerce features (for example, </w:t>
-      </w:r>
-      <w:r>
-        <w:rPr>
-          <w:rFonts w:ascii="Times New Roman" w:eastAsia="Times New Roman" w:hAnsi="Times New Roman" w:cs="Times New Roman"/>
-          <w:sz w:val="24"/>
-          <w:szCs w:val="24"/>
-        </w:rPr>
-        <w:t>Chabot’s</w:t>
-      </w:r>
-      <w:r>
-        <w:rPr>
-          <w:rFonts w:ascii="Times New Roman" w:eastAsia="Times New Roman" w:hAnsi="Times New Roman" w:cs="Times New Roman"/>
-          <w:sz w:val="24"/>
-          <w:szCs w:val="24"/>
-        </w:rPr>
-        <w:t>)</w:t>
+        <w:t>Ecommerce features (for example, Chabot’s)</w:t>
       </w:r>
     </w:p>
     <w:p>
@@ -6819,8 +6764,168 @@
     </w:p>
     <w:p>
       <w:pPr>
-        <w:shd w:val="clear" w:color="auto" w:fill="FFFFFF"/>
-        <w:spacing w:line="315" w:lineRule="auto"/>
+        <w:jc w:val="both"/>
+        <w:rPr>
+          <w:rFonts w:ascii="Times New Roman" w:eastAsia="Times New Roman" w:hAnsi="Times New Roman" w:cs="Times New Roman"/>
+          <w:sz w:val="24"/>
+          <w:szCs w:val="24"/>
+        </w:rPr>
+      </w:pPr>
+      <w:r>
+        <w:rPr>
+          <w:rFonts w:ascii="Times New Roman" w:eastAsia="Times New Roman" w:hAnsi="Times New Roman" w:cs="Times New Roman"/>
+          <w:sz w:val="24"/>
+          <w:szCs w:val="24"/>
+        </w:rPr>
+        <w:t>This is</w:t>
+      </w:r>
+      <w:r>
+        <w:rPr>
+          <w:rFonts w:ascii="Times New Roman" w:eastAsia="Times New Roman" w:hAnsi="Times New Roman" w:cs="Times New Roman"/>
+          <w:sz w:val="24"/>
+          <w:szCs w:val="24"/>
+        </w:rPr>
+        <w:t xml:space="preserve"> very</w:t>
+      </w:r>
+      <w:r>
+        <w:rPr>
+          <w:rFonts w:ascii="Times New Roman" w:eastAsia="Times New Roman" w:hAnsi="Times New Roman" w:cs="Times New Roman"/>
+          <w:sz w:val="24"/>
+          <w:szCs w:val="24"/>
+        </w:rPr>
+        <w:t xml:space="preserve"> simple</w:t>
+      </w:r>
+      <w:r>
+        <w:rPr>
+          <w:rFonts w:ascii="Times New Roman" w:eastAsia="Times New Roman" w:hAnsi="Times New Roman" w:cs="Times New Roman"/>
+          <w:sz w:val="24"/>
+          <w:szCs w:val="24"/>
+        </w:rPr>
+        <w:t xml:space="preserve"> app</w:t>
+      </w:r>
+      <w:r>
+        <w:rPr>
+          <w:rFonts w:ascii="Times New Roman" w:eastAsia="Times New Roman" w:hAnsi="Times New Roman" w:cs="Times New Roman"/>
+          <w:sz w:val="24"/>
+          <w:szCs w:val="24"/>
+        </w:rPr>
+        <w:t xml:space="preserve"> and</w:t>
+      </w:r>
+      <w:r>
+        <w:rPr>
+          <w:rFonts w:ascii="Times New Roman" w:eastAsia="Times New Roman" w:hAnsi="Times New Roman" w:cs="Times New Roman"/>
+          <w:sz w:val="24"/>
+          <w:szCs w:val="24"/>
+        </w:rPr>
+        <w:t xml:space="preserve"> in reach of everyone. So that anyone from anywhere can use it</w:t>
+      </w:r>
+      <w:r>
+        <w:rPr>
+          <w:rFonts w:ascii="Times New Roman" w:eastAsia="Times New Roman" w:hAnsi="Times New Roman" w:cs="Times New Roman"/>
+          <w:sz w:val="24"/>
+          <w:szCs w:val="24"/>
+        </w:rPr>
+        <w:t>. Drivers are partners</w:t>
+      </w:r>
+      <w:r>
+        <w:rPr>
+          <w:rFonts w:ascii="Times New Roman" w:eastAsia="Times New Roman" w:hAnsi="Times New Roman" w:cs="Times New Roman"/>
+          <w:sz w:val="24"/>
+          <w:szCs w:val="24"/>
+        </w:rPr>
+        <w:t>,</w:t>
+      </w:r>
+      <w:r>
+        <w:rPr>
+          <w:rFonts w:ascii="Times New Roman" w:eastAsia="Times New Roman" w:hAnsi="Times New Roman" w:cs="Times New Roman"/>
+          <w:sz w:val="24"/>
+          <w:szCs w:val="24"/>
+        </w:rPr>
+        <w:t xml:space="preserve"> the</w:t>
+      </w:r>
+      <w:r>
+        <w:rPr>
+          <w:rFonts w:ascii="Times New Roman" w:eastAsia="Times New Roman" w:hAnsi="Times New Roman" w:cs="Times New Roman"/>
+          <w:sz w:val="24"/>
+          <w:szCs w:val="24"/>
+        </w:rPr>
+        <w:t>y are not</w:t>
+      </w:r>
+      <w:r>
+        <w:rPr>
+          <w:rFonts w:ascii="Times New Roman" w:eastAsia="Times New Roman" w:hAnsi="Times New Roman" w:cs="Times New Roman"/>
+          <w:sz w:val="24"/>
+          <w:szCs w:val="24"/>
+        </w:rPr>
+        <w:t xml:space="preserve"> our</w:t>
+      </w:r>
+      <w:r>
+        <w:rPr>
+          <w:rFonts w:ascii="Times New Roman" w:eastAsia="Times New Roman" w:hAnsi="Times New Roman" w:cs="Times New Roman"/>
+          <w:sz w:val="24"/>
+          <w:szCs w:val="24"/>
+        </w:rPr>
+        <w:t xml:space="preserve"> emp</w:t>
+      </w:r>
+      <w:r>
+        <w:rPr>
+          <w:rFonts w:ascii="Times New Roman" w:eastAsia="Times New Roman" w:hAnsi="Times New Roman" w:cs="Times New Roman"/>
+          <w:sz w:val="24"/>
+          <w:szCs w:val="24"/>
+        </w:rPr>
+        <w:t>loyees. The whole application is developed considering both rider’s and driver’s safety</w:t>
+      </w:r>
+      <w:r>
+        <w:rPr>
+          <w:rFonts w:ascii="Times New Roman" w:eastAsia="Times New Roman" w:hAnsi="Times New Roman" w:cs="Times New Roman"/>
+          <w:sz w:val="24"/>
+          <w:szCs w:val="24"/>
+        </w:rPr>
+        <w:t>.</w:t>
+      </w:r>
+      <w:r>
+        <w:rPr>
+          <w:rFonts w:ascii="Times New Roman" w:eastAsia="Times New Roman" w:hAnsi="Times New Roman" w:cs="Times New Roman"/>
+          <w:sz w:val="24"/>
+          <w:szCs w:val="24"/>
+        </w:rPr>
+        <w:t xml:space="preserve"> </w:t>
+      </w:r>
+      <w:r>
+        <w:rPr>
+          <w:rFonts w:ascii="Times New Roman" w:eastAsia="Times New Roman" w:hAnsi="Times New Roman" w:cs="Times New Roman"/>
+          <w:sz w:val="24"/>
+          <w:szCs w:val="24"/>
+        </w:rPr>
+        <w:t xml:space="preserve">This app will help to find the necessary services within a short period </w:t>
+      </w:r>
+      <w:r>
+        <w:rPr>
+          <w:rFonts w:ascii="Times New Roman" w:eastAsia="Times New Roman" w:hAnsi="Times New Roman" w:cs="Times New Roman"/>
+          <w:sz w:val="24"/>
+          <w:szCs w:val="24"/>
+        </w:rPr>
+        <w:t xml:space="preserve">of time </w:t>
+      </w:r>
+      <w:r>
+        <w:rPr>
+          <w:rFonts w:ascii="Times New Roman" w:eastAsia="Times New Roman" w:hAnsi="Times New Roman" w:cs="Times New Roman"/>
+          <w:sz w:val="24"/>
+          <w:szCs w:val="24"/>
+        </w:rPr>
+        <w:t>and with few efforts spent.</w:t>
+      </w:r>
+      <w:r>
+        <w:rPr>
+          <w:rFonts w:ascii="Times New Roman" w:eastAsia="Times New Roman" w:hAnsi="Times New Roman" w:cs="Times New Roman"/>
+          <w:sz w:val="24"/>
+          <w:szCs w:val="24"/>
+        </w:rPr>
+        <w:t xml:space="preserve"> </w:t>
+      </w:r>
+    </w:p>
+    <w:p>
+      <w:pPr>
         <w:jc w:val="both"/>
         <w:rPr>
           <w:rFonts w:ascii="Times New Roman" w:eastAsia="Times New Roman" w:hAnsi="Times New Roman" w:cs="Times New Roman"/>
@@ -6851,27 +6956,206 @@
     </w:p>
     <w:p>
       <w:pPr>
-        <w:jc w:val="both"/>
-        <w:rPr>
-          <w:rFonts w:ascii="Times New Roman" w:eastAsia="Times New Roman" w:hAnsi="Times New Roman" w:cs="Times New Roman"/>
-          <w:b/>
-          <w:sz w:val="28"/>
-          <w:szCs w:val="28"/>
-        </w:rPr>
-      </w:pPr>
-    </w:p>
-    <w:p>
-      <w:pPr>
-        <w:jc w:val="both"/>
-        <w:rPr>
-          <w:rFonts w:ascii="Times New Roman" w:eastAsia="Times New Roman" w:hAnsi="Times New Roman" w:cs="Times New Roman"/>
-          <w:b/>
-          <w:sz w:val="28"/>
-          <w:szCs w:val="28"/>
-        </w:rPr>
-      </w:pPr>
-      <w:bookmarkStart w:id="0" w:name="_GoBack"/>
-      <w:bookmarkEnd w:id="0"/>
+        <w:shd w:val="clear" w:color="auto" w:fill="FFFFFF"/>
+        <w:spacing w:line="240" w:lineRule="auto"/>
+        <w:rPr>
+          <w:rFonts w:eastAsia="Times New Roman"/>
+          <w:color w:val="222222"/>
+          <w:sz w:val="24"/>
+          <w:szCs w:val="24"/>
+          <w:lang w:val="en-IN"/>
+        </w:rPr>
+      </w:pPr>
+      <w:r>
+        <w:rPr>
+          <w:rFonts w:eastAsia="Times New Roman"/>
+          <w:color w:val="222222"/>
+          <w:sz w:val="24"/>
+          <w:szCs w:val="24"/>
+          <w:lang w:val="en-IN"/>
+        </w:rPr>
+        <w:t>About Uber. (2015). Uber. Web.</w:t>
+      </w:r>
+    </w:p>
+    <w:p>
+      <w:pPr>
+        <w:shd w:val="clear" w:color="auto" w:fill="FFFFFF"/>
+        <w:spacing w:line="240" w:lineRule="auto"/>
+        <w:rPr>
+          <w:rFonts w:eastAsia="Times New Roman"/>
+          <w:color w:val="222222"/>
+          <w:sz w:val="24"/>
+          <w:szCs w:val="24"/>
+          <w:lang w:val="en-IN"/>
+        </w:rPr>
+      </w:pPr>
+    </w:p>
+    <w:p>
+      <w:pPr>
+        <w:shd w:val="clear" w:color="auto" w:fill="FFFFFF"/>
+        <w:spacing w:line="240" w:lineRule="auto"/>
+        <w:rPr>
+          <w:rFonts w:eastAsia="Times New Roman"/>
+          <w:color w:val="222222"/>
+          <w:sz w:val="24"/>
+          <w:szCs w:val="24"/>
+          <w:lang w:val="en-IN"/>
+        </w:rPr>
+      </w:pPr>
+      <w:r>
+        <w:rPr>
+          <w:rFonts w:eastAsia="Times New Roman"/>
+          <w:color w:val="222222"/>
+          <w:sz w:val="24"/>
+          <w:szCs w:val="24"/>
+          <w:lang w:val="en-IN"/>
+        </w:rPr>
+        <w:t>Cheok, D. (2015). The current state of Uber’s global challenges, mapped. Bloomberg Business. Web.</w:t>
+      </w:r>
+    </w:p>
+    <w:p>
+      <w:pPr>
+        <w:shd w:val="clear" w:color="auto" w:fill="FFFFFF"/>
+        <w:spacing w:line="240" w:lineRule="auto"/>
+        <w:rPr>
+          <w:rFonts w:eastAsia="Times New Roman"/>
+          <w:color w:val="222222"/>
+          <w:sz w:val="24"/>
+          <w:szCs w:val="24"/>
+          <w:lang w:val="en-IN"/>
+        </w:rPr>
+      </w:pPr>
+    </w:p>
+    <w:p>
+      <w:pPr>
+        <w:shd w:val="clear" w:color="auto" w:fill="FFFFFF"/>
+        <w:spacing w:line="240" w:lineRule="auto"/>
+        <w:rPr>
+          <w:rFonts w:eastAsia="Times New Roman"/>
+          <w:color w:val="222222"/>
+          <w:sz w:val="24"/>
+          <w:szCs w:val="24"/>
+          <w:lang w:val="en-IN"/>
+        </w:rPr>
+      </w:pPr>
+      <w:r>
+        <w:rPr>
+          <w:rFonts w:eastAsia="Times New Roman"/>
+          <w:color w:val="222222"/>
+          <w:sz w:val="24"/>
+          <w:szCs w:val="24"/>
+          <w:lang w:val="en-IN"/>
+        </w:rPr>
+        <w:t>Doole, I. &amp; Lowe, R. (2008). International marketing strategy: Analysis, development and implementation. London, UK: Cengage Learning EMEA.</w:t>
+      </w:r>
+    </w:p>
+    <w:p>
+      <w:pPr>
+        <w:shd w:val="clear" w:color="auto" w:fill="FFFFFF"/>
+        <w:spacing w:line="240" w:lineRule="auto"/>
+        <w:rPr>
+          <w:rFonts w:eastAsia="Times New Roman"/>
+          <w:color w:val="222222"/>
+          <w:sz w:val="24"/>
+          <w:szCs w:val="24"/>
+          <w:lang w:val="en-IN"/>
+        </w:rPr>
+      </w:pPr>
+    </w:p>
+    <w:p>
+      <w:pPr>
+        <w:shd w:val="clear" w:color="auto" w:fill="FFFFFF"/>
+        <w:spacing w:line="240" w:lineRule="auto"/>
+        <w:rPr>
+          <w:rFonts w:eastAsia="Times New Roman"/>
+          <w:color w:val="222222"/>
+          <w:sz w:val="24"/>
+          <w:szCs w:val="24"/>
+          <w:lang w:val="en-IN"/>
+        </w:rPr>
+      </w:pPr>
+      <w:r>
+        <w:rPr>
+          <w:rFonts w:eastAsia="Times New Roman"/>
+          <w:color w:val="222222"/>
+          <w:sz w:val="24"/>
+          <w:szCs w:val="24"/>
+          <w:lang w:val="en-IN"/>
+        </w:rPr>
+        <w:t>Higson, C. (2015). The value of Uber. Forbes. Web.</w:t>
+      </w:r>
+    </w:p>
+    <w:p>
+      <w:pPr>
+        <w:shd w:val="clear" w:color="auto" w:fill="FFFFFF"/>
+        <w:spacing w:line="240" w:lineRule="auto"/>
+        <w:rPr>
+          <w:rFonts w:eastAsia="Times New Roman"/>
+          <w:color w:val="222222"/>
+          <w:sz w:val="24"/>
+          <w:szCs w:val="24"/>
+          <w:lang w:val="en-IN"/>
+        </w:rPr>
+      </w:pPr>
+    </w:p>
+    <w:p>
+      <w:pPr>
+        <w:shd w:val="clear" w:color="auto" w:fill="FFFFFF"/>
+        <w:spacing w:line="240" w:lineRule="auto"/>
+        <w:rPr>
+          <w:rFonts w:eastAsia="Times New Roman"/>
+          <w:color w:val="222222"/>
+          <w:sz w:val="24"/>
+          <w:szCs w:val="24"/>
+          <w:lang w:val="en-IN"/>
+        </w:rPr>
+      </w:pPr>
+      <w:r>
+        <w:rPr>
+          <w:rFonts w:eastAsia="Times New Roman"/>
+          <w:color w:val="222222"/>
+          <w:sz w:val="24"/>
+          <w:szCs w:val="24"/>
+          <w:lang w:val="en-IN"/>
+        </w:rPr>
+        <w:t>McAlone, N. (2015). Here’s how Uber got its start and grew to become the most valuable startup in the world. Business Insider. Web.</w:t>
+      </w:r>
+    </w:p>
+    <w:p>
+      <w:pPr>
+        <w:shd w:val="clear" w:color="auto" w:fill="FFFFFF"/>
+        <w:spacing w:line="240" w:lineRule="auto"/>
+        <w:rPr>
+          <w:rFonts w:eastAsia="Times New Roman"/>
+          <w:color w:val="222222"/>
+          <w:sz w:val="24"/>
+          <w:szCs w:val="24"/>
+          <w:lang w:val="en-IN"/>
+        </w:rPr>
+      </w:pPr>
+    </w:p>
+    <w:p>
+      <w:pPr>
+        <w:shd w:val="clear" w:color="auto" w:fill="FFFFFF"/>
+        <w:spacing w:line="240" w:lineRule="auto"/>
+        <w:rPr>
+          <w:rFonts w:eastAsia="Times New Roman"/>
+          <w:color w:val="222222"/>
+          <w:sz w:val="24"/>
+          <w:szCs w:val="24"/>
+          <w:lang w:val="en-IN"/>
+        </w:rPr>
+      </w:pPr>
+      <w:r>
+        <w:rPr>
+          <w:rFonts w:eastAsia="Times New Roman"/>
+          <w:color w:val="222222"/>
+          <w:sz w:val="24"/>
+          <w:szCs w:val="24"/>
+          <w:lang w:val="en-IN"/>
+        </w:rPr>
+        <w:t>Shontell, A. (2015). Uber CEO explains his company’s highly ambitious goal to end car ownership in the world. Business Insider. Web.</w:t>
+      </w:r>
     </w:p>
     <w:p>
       <w:pPr>

</xml_diff>

<commit_message>
synopsis doc final updated and pushed pdf file
</commit_message>
<xml_diff>
--- a/Documents/Synopsis.docx
+++ b/Documents/Synopsis.docx
@@ -22,8 +22,6 @@
         </w:rPr>
         <w:t>Arcane hub - Multiplatform Mobile Uber</w:t>
       </w:r>
-      <w:bookmarkStart w:id="0" w:name="_GoBack"/>
-      <w:bookmarkEnd w:id="0"/>
       <w:r>
         <w:rPr>
           <w:rFonts w:ascii="Times New Roman" w:eastAsia="Times New Roman" w:hAnsi="Times New Roman" w:cs="Times New Roman"/>
@@ -5042,6 +5040,14 @@
                 <w:szCs w:val="28"/>
               </w:rPr>
             </w:pPr>
+            <w:r>
+              <w:rPr>
+                <w:rFonts w:ascii="Times New Roman" w:eastAsia="Times New Roman" w:hAnsi="Times New Roman" w:cs="Times New Roman"/>
+                <w:sz w:val="28"/>
+                <w:szCs w:val="28"/>
+              </w:rPr>
+              <w:t>15/02/2021</w:t>
+            </w:r>
           </w:p>
         </w:tc>
       </w:tr>
@@ -5114,6 +5120,14 @@
                 <w:szCs w:val="28"/>
               </w:rPr>
             </w:pPr>
+            <w:r>
+              <w:rPr>
+                <w:rFonts w:ascii="Times New Roman" w:eastAsia="Times New Roman" w:hAnsi="Times New Roman" w:cs="Times New Roman"/>
+                <w:sz w:val="28"/>
+                <w:szCs w:val="28"/>
+              </w:rPr>
+              <w:t>22/02/2021</w:t>
+            </w:r>
           </w:p>
         </w:tc>
       </w:tr>
@@ -5186,6 +5200,14 @@
                 <w:szCs w:val="28"/>
               </w:rPr>
             </w:pPr>
+            <w:r>
+              <w:rPr>
+                <w:rFonts w:ascii="Times New Roman" w:eastAsia="Times New Roman" w:hAnsi="Times New Roman" w:cs="Times New Roman"/>
+                <w:sz w:val="28"/>
+                <w:szCs w:val="28"/>
+              </w:rPr>
+              <w:t>15/02/2021</w:t>
+            </w:r>
           </w:p>
         </w:tc>
       </w:tr>
@@ -5258,6 +5280,14 @@
                 <w:szCs w:val="28"/>
               </w:rPr>
             </w:pPr>
+            <w:r>
+              <w:rPr>
+                <w:rFonts w:ascii="Times New Roman" w:eastAsia="Times New Roman" w:hAnsi="Times New Roman" w:cs="Times New Roman"/>
+                <w:sz w:val="28"/>
+                <w:szCs w:val="28"/>
+              </w:rPr>
+              <w:t>19/04/2021</w:t>
+            </w:r>
           </w:p>
         </w:tc>
       </w:tr>
@@ -5330,6 +5360,14 @@
                 <w:szCs w:val="28"/>
               </w:rPr>
             </w:pPr>
+            <w:r>
+              <w:rPr>
+                <w:rFonts w:ascii="Times New Roman" w:eastAsia="Times New Roman" w:hAnsi="Times New Roman" w:cs="Times New Roman"/>
+                <w:sz w:val="28"/>
+                <w:szCs w:val="28"/>
+              </w:rPr>
+              <w:t>03/05/2021</w:t>
+            </w:r>
           </w:p>
         </w:tc>
       </w:tr>
@@ -5367,18 +5405,6 @@
     </w:p>
     <w:p>
       <w:pPr>
-        <w:jc w:val="center"/>
-        <w:rPr>
-          <w:rFonts w:ascii="Times New Roman" w:eastAsia="Times New Roman" w:hAnsi="Times New Roman" w:cs="Times New Roman"/>
-          <w:b/>
-          <w:sz w:val="28"/>
-          <w:szCs w:val="28"/>
-        </w:rPr>
-      </w:pPr>
-    </w:p>
-    <w:p>
-      <w:pPr>
-        <w:jc w:val="center"/>
         <w:rPr>
           <w:rFonts w:ascii="Times New Roman" w:eastAsia="Times New Roman" w:hAnsi="Times New Roman" w:cs="Times New Roman"/>
           <w:b/>
@@ -6849,31 +6875,17 @@
           <w:sz w:val="24"/>
           <w:szCs w:val="24"/>
         </w:rPr>
-        <w:t>y are not</w:t>
-      </w:r>
-      <w:r>
-        <w:rPr>
-          <w:rFonts w:ascii="Times New Roman" w:eastAsia="Times New Roman" w:hAnsi="Times New Roman" w:cs="Times New Roman"/>
-          <w:sz w:val="24"/>
-          <w:szCs w:val="24"/>
-        </w:rPr>
-        <w:t xml:space="preserve"> our</w:t>
-      </w:r>
-      <w:r>
-        <w:rPr>
-          <w:rFonts w:ascii="Times New Roman" w:eastAsia="Times New Roman" w:hAnsi="Times New Roman" w:cs="Times New Roman"/>
-          <w:sz w:val="24"/>
-          <w:szCs w:val="24"/>
-        </w:rPr>
-        <w:t xml:space="preserve"> emp</w:t>
-      </w:r>
-      <w:r>
-        <w:rPr>
-          <w:rFonts w:ascii="Times New Roman" w:eastAsia="Times New Roman" w:hAnsi="Times New Roman" w:cs="Times New Roman"/>
-          <w:sz w:val="24"/>
-          <w:szCs w:val="24"/>
-        </w:rPr>
-        <w:t>loyees. The whole application is developed considering both rider’s and driver’s safety</w:t>
+        <w:t>y are not our employees.</w:t>
+      </w:r>
+      <w:bookmarkStart w:id="0" w:name="_GoBack"/>
+      <w:bookmarkEnd w:id="0"/>
+      <w:r>
+        <w:rPr>
+          <w:rFonts w:ascii="Times New Roman" w:eastAsia="Times New Roman" w:hAnsi="Times New Roman" w:cs="Times New Roman"/>
+          <w:sz w:val="24"/>
+          <w:szCs w:val="24"/>
+        </w:rPr>
+        <w:t xml:space="preserve"> The whole application is developed considering both rider’s and driver’s safety</w:t>
       </w:r>
       <w:r>
         <w:rPr>
@@ -6889,39 +6901,7 @@
           <w:sz w:val="24"/>
           <w:szCs w:val="24"/>
         </w:rPr>
-        <w:t xml:space="preserve"> </w:t>
-      </w:r>
-      <w:r>
-        <w:rPr>
-          <w:rFonts w:ascii="Times New Roman" w:eastAsia="Times New Roman" w:hAnsi="Times New Roman" w:cs="Times New Roman"/>
-          <w:sz w:val="24"/>
-          <w:szCs w:val="24"/>
-        </w:rPr>
-        <w:t xml:space="preserve">This app will help to find the necessary services within a short period </w:t>
-      </w:r>
-      <w:r>
-        <w:rPr>
-          <w:rFonts w:ascii="Times New Roman" w:eastAsia="Times New Roman" w:hAnsi="Times New Roman" w:cs="Times New Roman"/>
-          <w:sz w:val="24"/>
-          <w:szCs w:val="24"/>
-        </w:rPr>
-        <w:t xml:space="preserve">of time </w:t>
-      </w:r>
-      <w:r>
-        <w:rPr>
-          <w:rFonts w:ascii="Times New Roman" w:eastAsia="Times New Roman" w:hAnsi="Times New Roman" w:cs="Times New Roman"/>
-          <w:sz w:val="24"/>
-          <w:szCs w:val="24"/>
-        </w:rPr>
-        <w:t>and with few efforts spent.</w:t>
-      </w:r>
-      <w:r>
-        <w:rPr>
-          <w:rFonts w:ascii="Times New Roman" w:eastAsia="Times New Roman" w:hAnsi="Times New Roman" w:cs="Times New Roman"/>
-          <w:sz w:val="24"/>
-          <w:szCs w:val="24"/>
-        </w:rPr>
-        <w:t xml:space="preserve"> </w:t>
+        <w:t xml:space="preserve"> This app will help to find the necessary services within a short period of time and with few efforts spent. </w:t>
       </w:r>
     </w:p>
     <w:p>

</xml_diff>

<commit_message>
Synopsis signature added ans submitted
</commit_message>
<xml_diff>
--- a/Documents/Synopsis.docx
+++ b/Documents/Synopsis.docx
@@ -241,7 +241,7 @@
           <w:sz w:val="26"/>
           <w:szCs w:val="26"/>
         </w:rPr>
-        <w:t>ER. SAAKSHI (E7918)</w:t>
+        <w:t>Dr. Sumedha Arora (E9941)</w:t>
       </w:r>
     </w:p>
     <w:p>
@@ -255,6 +255,82 @@
           <w:szCs w:val="26"/>
         </w:rPr>
       </w:pPr>
+      <w:bookmarkStart w:id="0" w:name="_GoBack"/>
+      <w:bookmarkEnd w:id="0"/>
+      <w:r>
+        <w:rPr>
+          <w:rStyle w:val="Normal"/>
+          <w:rFonts w:ascii="Times New Roman" w:eastAsia="Times New Roman" w:hAnsi="Times New Roman" w:cs="Times New Roman"/>
+          <w:snapToGrid w:val="0"/>
+          <w:color w:val="000000"/>
+          <w:w w:val="0"/>
+          <w:sz w:val="0"/>
+          <w:szCs w:val="0"/>
+          <w:u w:color="000000"/>
+          <w:bdr w:val="none" w:sz="0" w:space="0" w:color="000000"/>
+          <w:shd w:val="clear" w:color="000000" w:fill="000000"/>
+          <w:lang w:val="x-none" w:eastAsia="x-none" w:bidi="x-none"/>
+        </w:rPr>
+        <w:t xml:space="preserve"> </w:t>
+      </w:r>
+      <w:r>
+        <w:rPr>
+          <w:rFonts w:ascii="Times New Roman" w:eastAsia="Times New Roman" w:hAnsi="Times New Roman" w:cs="Times New Roman"/>
+          <w:b/>
+          <w:noProof/>
+          <w:sz w:val="26"/>
+          <w:szCs w:val="26"/>
+          <w:lang w:val="en-IN"/>
+        </w:rPr>
+        <w:drawing>
+          <wp:inline distT="0" distB="0" distL="0" distR="0">
+            <wp:extent cx="853634" cy="533400"/>
+            <wp:effectExtent l="0" t="0" r="3810" b="0"/>
+            <wp:docPr id="2" name="Picture 2" descr="C:\Users\Laptop\Desktop\GitHub\Uber-Apllication\Mam Signature\signature.PNG"/>
+            <wp:cNvGraphicFramePr>
+              <a:graphicFrameLocks xmlns:a="http://schemas.openxmlformats.org/drawingml/2006/main" noChangeAspect="1"/>
+            </wp:cNvGraphicFramePr>
+            <a:graphic xmlns:a="http://schemas.openxmlformats.org/drawingml/2006/main">
+              <a:graphicData uri="http://schemas.openxmlformats.org/drawingml/2006/picture">
+                <pic:pic xmlns:pic="http://schemas.openxmlformats.org/drawingml/2006/picture">
+                  <pic:nvPicPr>
+                    <pic:cNvPr id="0" name="Picture 1" descr="C:\Users\Laptop\Desktop\GitHub\Uber-Apllication\Mam Signature\signature.PNG"/>
+                    <pic:cNvPicPr>
+                      <a:picLocks noChangeAspect="1" noChangeArrowheads="1"/>
+                    </pic:cNvPicPr>
+                  </pic:nvPicPr>
+                  <pic:blipFill>
+                    <a:blip r:embed="rId8" cstate="print">
+                      <a:extLst>
+                        <a:ext uri="{28A0092B-C50C-407E-A947-70E740481C1C}">
+                          <a14:useLocalDpi xmlns:a14="http://schemas.microsoft.com/office/drawing/2010/main" val="0"/>
+                        </a:ext>
+                      </a:extLst>
+                    </a:blip>
+                    <a:srcRect/>
+                    <a:stretch>
+                      <a:fillRect/>
+                    </a:stretch>
+                  </pic:blipFill>
+                  <pic:spPr bwMode="auto">
+                    <a:xfrm>
+                      <a:off x="0" y="0"/>
+                      <a:ext cx="870067" cy="543668"/>
+                    </a:xfrm>
+                    <a:prstGeom prst="rect">
+                      <a:avLst/>
+                    </a:prstGeom>
+                    <a:noFill/>
+                    <a:ln>
+                      <a:noFill/>
+                    </a:ln>
+                  </pic:spPr>
+                </pic:pic>
+              </a:graphicData>
+            </a:graphic>
+          </wp:inline>
+        </w:drawing>
+      </w:r>
     </w:p>
     <w:p>
       <w:pPr>
@@ -280,7 +356,7 @@
     <w:p>
       <w:pPr>
         <w:spacing w:line="360" w:lineRule="auto"/>
-        <w:jc w:val="center"/>
+        <w:jc w:val="right"/>
         <w:rPr>
           <w:rFonts w:ascii="Times New Roman" w:eastAsia="Times New Roman" w:hAnsi="Times New Roman" w:cs="Times New Roman"/>
           <w:b/>
@@ -295,20 +371,17 @@
           <w:sz w:val="26"/>
           <w:szCs w:val="26"/>
         </w:rPr>
-        <w:t>Name / UID: Deepam Kumar / 18BCS1522</w:t>
-      </w:r>
-    </w:p>
-    <w:p>
-      <w:pPr>
-        <w:spacing w:line="360" w:lineRule="auto"/>
-        <w:jc w:val="center"/>
+        <w:t xml:space="preserve"> Deepam Kumar / 18BCS1522</w:t>
+      </w:r>
+      <w:r>
         <w:rPr>
           <w:rFonts w:ascii="Times New Roman" w:eastAsia="Times New Roman" w:hAnsi="Times New Roman" w:cs="Times New Roman"/>
           <w:b/>
           <w:sz w:val="26"/>
           <w:szCs w:val="26"/>
         </w:rPr>
-      </w:pPr>
+        <w:t xml:space="preserve">                                    </w:t>
+      </w:r>
       <w:r>
         <w:rPr>
           <w:rFonts w:ascii="Times New Roman" w:eastAsia="Times New Roman" w:hAnsi="Times New Roman" w:cs="Times New Roman"/>
@@ -316,7 +389,7 @@
           <w:sz w:val="26"/>
           <w:szCs w:val="26"/>
         </w:rPr>
-        <w:t>Name / UID: Saurabh Kumar</w:t>
+        <w:t>Saurabh Kumar</w:t>
       </w:r>
       <w:r>
         <w:rPr>
@@ -340,7 +413,7 @@
     <w:p>
       <w:pPr>
         <w:spacing w:line="360" w:lineRule="auto"/>
-        <w:jc w:val="center"/>
+        <w:jc w:val="right"/>
         <w:rPr>
           <w:rFonts w:ascii="Times New Roman" w:eastAsia="Times New Roman" w:hAnsi="Times New Roman" w:cs="Times New Roman"/>
           <w:b/>
@@ -355,20 +428,17 @@
           <w:sz w:val="26"/>
           <w:szCs w:val="26"/>
         </w:rPr>
-        <w:t>Name / UID: Deepakshi Sharma / 18BCS1537</w:t>
-      </w:r>
-    </w:p>
-    <w:p>
-      <w:pPr>
-        <w:spacing w:line="360" w:lineRule="auto"/>
-        <w:jc w:val="center"/>
+        <w:t xml:space="preserve"> Deepakshi Sharma / 18BCS1537</w:t>
+      </w:r>
+      <w:r>
         <w:rPr>
           <w:rFonts w:ascii="Times New Roman" w:eastAsia="Times New Roman" w:hAnsi="Times New Roman" w:cs="Times New Roman"/>
           <w:b/>
           <w:sz w:val="26"/>
           <w:szCs w:val="26"/>
         </w:rPr>
-      </w:pPr>
+        <w:t xml:space="preserve">                                </w:t>
+      </w:r>
       <w:r>
         <w:rPr>
           <w:rFonts w:ascii="Times New Roman" w:eastAsia="Times New Roman" w:hAnsi="Times New Roman" w:cs="Times New Roman"/>
@@ -376,7 +446,7 @@
           <w:sz w:val="26"/>
           <w:szCs w:val="26"/>
         </w:rPr>
-        <w:t>Name / UID: Gaurav Sharma / 18BCS1528</w:t>
+        <w:t>Gaurav Sharma / 18BCS1528</w:t>
       </w:r>
     </w:p>
     <w:p>
@@ -3095,7 +3165,7 @@
                     </pic:cNvPicPr>
                   </pic:nvPicPr>
                   <pic:blipFill>
-                    <a:blip r:embed="rId8" cstate="print">
+                    <a:blip r:embed="rId9" cstate="print">
                       <a:extLst>
                         <a:ext uri="{28A0092B-C50C-407E-A947-70E740481C1C}">
                           <a14:useLocalDpi xmlns:a14="http://schemas.microsoft.com/office/drawing/2010/main" val="0"/>
@@ -3413,7 +3483,7 @@
                     </pic:cNvPicPr>
                   </pic:nvPicPr>
                   <pic:blipFill>
-                    <a:blip r:embed="rId9">
+                    <a:blip r:embed="rId10">
                       <a:extLst>
                         <a:ext uri="{28A0092B-C50C-407E-A947-70E740481C1C}">
                           <a14:useLocalDpi xmlns:a14="http://schemas.microsoft.com/office/drawing/2010/main" val="0"/>
@@ -3560,7 +3630,7 @@
                     </pic:cNvPicPr>
                   </pic:nvPicPr>
                   <pic:blipFill>
-                    <a:blip r:embed="rId10">
+                    <a:blip r:embed="rId11">
                       <a:extLst>
                         <a:ext uri="{28A0092B-C50C-407E-A947-70E740481C1C}">
                           <a14:useLocalDpi xmlns:a14="http://schemas.microsoft.com/office/drawing/2010/main" val="0"/>
@@ -3613,7 +3683,7 @@
                     </pic:cNvPicPr>
                   </pic:nvPicPr>
                   <pic:blipFill>
-                    <a:blip r:embed="rId11">
+                    <a:blip r:embed="rId12">
                       <a:extLst>
                         <a:ext uri="{28A0092B-C50C-407E-A947-70E740481C1C}">
                           <a14:useLocalDpi xmlns:a14="http://schemas.microsoft.com/office/drawing/2010/main" val="0"/>
@@ -6875,17 +6945,7 @@
           <w:sz w:val="24"/>
           <w:szCs w:val="24"/>
         </w:rPr>
-        <w:t>y are not our employees.</w:t>
-      </w:r>
-      <w:bookmarkStart w:id="0" w:name="_GoBack"/>
-      <w:bookmarkEnd w:id="0"/>
-      <w:r>
-        <w:rPr>
-          <w:rFonts w:ascii="Times New Roman" w:eastAsia="Times New Roman" w:hAnsi="Times New Roman" w:cs="Times New Roman"/>
-          <w:sz w:val="24"/>
-          <w:szCs w:val="24"/>
-        </w:rPr>
-        <w:t xml:space="preserve"> The whole application is developed considering both rider’s and driver’s safety</w:t>
+        <w:t>y are not our employees. The whole application is developed considering both rider’s and driver’s safety</w:t>
       </w:r>
       <w:r>
         <w:rPr>
@@ -7170,8 +7230,8 @@
       </w:pPr>
     </w:p>
     <w:sectPr>
-      <w:footerReference w:type="default" r:id="rId12"/>
-      <w:footerReference w:type="first" r:id="rId13"/>
+      <w:footerReference w:type="default" r:id="rId13"/>
+      <w:footerReference w:type="first" r:id="rId14"/>
       <w:pgSz w:w="12240" w:h="15840"/>
       <w:pgMar w:top="1440" w:right="1440" w:bottom="1170" w:left="1440" w:header="720" w:footer="720" w:gutter="0"/>
       <w:pgNumType w:start="0"/>
@@ -7226,7 +7286,7 @@
       <w:rPr>
         <w:noProof/>
       </w:rPr>
-      <w:t>9</w:t>
+      <w:t>1</w:t>
     </w:r>
     <w:r>
       <w:fldChar w:fldCharType="end"/>

</xml_diff>